<commit_message>
Update 1. Acta compromiso de UPI-DIRESA.docx
</commit_message>
<xml_diff>
--- a/1. Acta compromiso de UPI-DIRESA.docx
+++ b/1. Acta compromiso de UPI-DIRESA.docx
@@ -9,6 +9,8 @@
         <w:rPr>
           <w:rFonts w:ascii="Arial" w:hAnsi="Arial" w:cs="Arial"/>
           <w:b/>
+          <w:i/>
+          <w:iCs/>
           <w:u w:val="single"/>
         </w:rPr>
       </w:pPr>
@@ -16,6 +18,8 @@
         <w:rPr>
           <w:rFonts w:ascii="Arial" w:hAnsi="Arial" w:cs="Arial"/>
           <w:b/>
+          <w:i/>
+          <w:iCs/>
           <w:u w:val="single"/>
         </w:rPr>
         <w:t>ACTA DE COMPROMISO</w:t>
@@ -28,6 +32,8 @@
         <w:rPr>
           <w:rFonts w:ascii="Arial" w:hAnsi="Arial" w:cs="Arial"/>
           <w:b/>
+          <w:i/>
+          <w:iCs/>
           <w:u w:val="single"/>
         </w:rPr>
       </w:pPr>
@@ -35,6 +41,8 @@
         <w:rPr>
           <w:rFonts w:ascii="Arial" w:hAnsi="Arial" w:cs="Arial"/>
           <w:b/>
+          <w:i/>
+          <w:iCs/>
           <w:u w:val="single"/>
         </w:rPr>
         <w:t xml:space="preserve">AUTORIDAD </w:t>
@@ -43,6 +51,8 @@
         <w:rPr>
           <w:rFonts w:ascii="Arial" w:hAnsi="Arial" w:cs="Arial"/>
           <w:b/>
+          <w:i/>
+          <w:iCs/>
           <w:u w:val="single"/>
         </w:rPr>
         <w:t xml:space="preserve">– DIRESA- APURIMAC </w:t>

</xml_diff>